<commit_message>
feat: update package info and setup release-it
- Update package name to @jinzhongjia/markdown-docx
- Update author information and repository URLs
- Update README documentation with new package name
- Add release-it configuration for automated releases
- Update all import examples in documentation
</commit_message>
<xml_diff>
--- a/tests/markdown.docx
+++ b/tests/markdown.docx
@@ -907,7 +907,7 @@
       <w:r>
         <w:t xml:space="preserve">@mentions, #refs, </w:t>
       </w:r>
-      <w:hyperlink w:history="1" r:id="rIdysp-83ly8awqf7tljzp9z">
+      <w:hyperlink w:history="1" r:id="rIdq4wrtsm9cfogvhw6vijlq">
         <w:r>
           <w:rPr>
             <w:rStyle w:val="MdLink"/>
@@ -1129,7 +1129,7 @@
       <w:pPr>
         <w:pStyle w:val="MdParagraph"/>
       </w:pPr>
-      <w:hyperlink w:history="1" r:id="rIdv_f2b4k26avrz1bmd3h_e">
+      <w:hyperlink w:history="1" r:id="rId6v9mnqklx-vrmjskesvqt">
         <w:r>
           <w:rPr>
             <w:rStyle w:val="MdLink"/>
@@ -1147,7 +1147,7 @@
       <w:pPr>
         <w:pStyle w:val="MdParagraph"/>
       </w:pPr>
-      <w:hyperlink w:history="1" r:id="rIdd42qp_0fqsg2psac6k2e1">
+      <w:hyperlink w:history="1" r:id="rId1wz9nfovkt_c31szeluis">
         <w:r>
           <w:rPr>
             <w:rStyle w:val="MdLink"/>
@@ -1165,7 +1165,7 @@
       <w:pPr>
         <w:pStyle w:val="MdParagraph"/>
       </w:pPr>
-      <w:hyperlink w:history="1" r:id="rIdmwb3x3q1owpvrumry3cc7">
+      <w:hyperlink w:history="1" r:id="rIdto_ukpvq_0jwm3qa6pmhv">
         <w:r>
           <w:rPr>
             <w:rStyle w:val="MdLink"/>
@@ -1183,7 +1183,7 @@
       <w:pPr>
         <w:pStyle w:val="MdParagraph"/>
       </w:pPr>
-      <w:hyperlink w:history="1" r:id="rIdfzp_8kvkixoou26vpx2fv">
+      <w:hyperlink w:history="1" r:id="rIdak1lp2ec4m1fnx0tg4srq">
         <w:r>
           <w:rPr>
             <w:rStyle w:val="MdLink"/>
@@ -1201,7 +1201,7 @@
       <w:pPr>
         <w:pStyle w:val="MdParagraph"/>
       </w:pPr>
-      <w:hyperlink w:history="1" r:id="rId6rw4lgigvhpy0ix_7jbm5">
+      <w:hyperlink w:history="1" r:id="rIdk_0q98y_j5ic67zjm9j8o">
         <w:r>
           <w:rPr>
             <w:rStyle w:val="MdLink"/>
@@ -1222,7 +1222,7 @@
       <w:r>
         <w:t xml:space="preserve">Or leave it empty and use the </w:t>
       </w:r>
-      <w:hyperlink w:history="1" r:id="rIdt6cag3xwsejyspti27lcc">
+      <w:hyperlink w:history="1" r:id="rIdycbmzbrhivub_n6xpowzl">
         <w:r>
           <w:rPr>
             <w:rStyle w:val="MdLink"/>
@@ -1247,7 +1247,7 @@
         <w:t xml:space="preserve">URLs and URLs in angle brackets will automatically get turned into links.
 </w:t>
       </w:r>
-      <w:hyperlink w:history="1" r:id="rIdx-khyenhxlngzvemqrxyj">
+      <w:hyperlink w:history="1" r:id="rIdqojwqpkf82-8ge-izvnnw">
         <w:r>
           <w:rPr>
             <w:rStyle w:val="MdLink"/>
@@ -1258,7 +1258,7 @@
       <w:r>
         <w:t xml:space="preserve"> or </w:t>
       </w:r>
-      <w:hyperlink w:history="1" r:id="rIdfomkskgza8zcncqsyzhnz">
+      <w:hyperlink w:history="1" r:id="rIdeo2ddogmwrfouk9rlyew6">
         <w:r>
           <w:rPr>
             <w:rStyle w:val="MdLink"/>
@@ -1623,7 +1623,7 @@
         <w:pStyle w:val="Heading1"/>
         <w:pStyle w:val="MdHeading1"/>
       </w:pPr>
-      <w:hyperlink w:history="1" r:id="rIdspb4nirph1ao5ugnepmus">
+      <w:hyperlink w:history="1" r:id="rId4vs9o6nqfnamiiqbyvaev">
         <w:r>
           <w:rPr>
             <w:rStyle w:val="MdLink"/>

</xml_diff>

<commit_message>
docs(scripts): update README and package.json with test script details
- add documentation for running tests in watch mode
- clarify test script descriptions in README
- modify package.json to support different test modes
- update markdown test document
</commit_message>
<xml_diff>
--- a/tests/markdown.docx
+++ b/tests/markdown.docx
@@ -907,7 +907,7 @@
       <w:r>
         <w:t xml:space="preserve">@mentions, #refs, </w:t>
       </w:r>
-      <w:hyperlink w:history="1" r:id="rIdq4wrtsm9cfogvhw6vijlq">
+      <w:hyperlink w:history="1" r:id="rIdaytyfd2weflznqfhhixay">
         <w:r>
           <w:rPr>
             <w:rStyle w:val="MdLink"/>
@@ -1129,7 +1129,7 @@
       <w:pPr>
         <w:pStyle w:val="MdParagraph"/>
       </w:pPr>
-      <w:hyperlink w:history="1" r:id="rId6v9mnqklx-vrmjskesvqt">
+      <w:hyperlink w:history="1" r:id="rIdubhw_tl48lq5skjwotcmg">
         <w:r>
           <w:rPr>
             <w:rStyle w:val="MdLink"/>
@@ -1147,7 +1147,7 @@
       <w:pPr>
         <w:pStyle w:val="MdParagraph"/>
       </w:pPr>
-      <w:hyperlink w:history="1" r:id="rId1wz9nfovkt_c31szeluis">
+      <w:hyperlink w:history="1" r:id="rIdizspj_3ocbutqycmhscem">
         <w:r>
           <w:rPr>
             <w:rStyle w:val="MdLink"/>
@@ -1165,7 +1165,7 @@
       <w:pPr>
         <w:pStyle w:val="MdParagraph"/>
       </w:pPr>
-      <w:hyperlink w:history="1" r:id="rIdto_ukpvq_0jwm3qa6pmhv">
+      <w:hyperlink w:history="1" r:id="rIdcezd6uqqwofzegoetroxz">
         <w:r>
           <w:rPr>
             <w:rStyle w:val="MdLink"/>
@@ -1183,7 +1183,7 @@
       <w:pPr>
         <w:pStyle w:val="MdParagraph"/>
       </w:pPr>
-      <w:hyperlink w:history="1" r:id="rIdak1lp2ec4m1fnx0tg4srq">
+      <w:hyperlink w:history="1" r:id="rIdqjhy-ujw_g477lfkl58f3">
         <w:r>
           <w:rPr>
             <w:rStyle w:val="MdLink"/>
@@ -1201,7 +1201,7 @@
       <w:pPr>
         <w:pStyle w:val="MdParagraph"/>
       </w:pPr>
-      <w:hyperlink w:history="1" r:id="rIdk_0q98y_j5ic67zjm9j8o">
+      <w:hyperlink w:history="1" r:id="rIdrai2ufblb4xf_rioab6kw">
         <w:r>
           <w:rPr>
             <w:rStyle w:val="MdLink"/>
@@ -1222,7 +1222,7 @@
       <w:r>
         <w:t xml:space="preserve">Or leave it empty and use the </w:t>
       </w:r>
-      <w:hyperlink w:history="1" r:id="rIdycbmzbrhivub_n6xpowzl">
+      <w:hyperlink w:history="1" r:id="rIdnd7khtsot46ylu9ik3h7y">
         <w:r>
           <w:rPr>
             <w:rStyle w:val="MdLink"/>
@@ -1247,7 +1247,7 @@
         <w:t xml:space="preserve">URLs and URLs in angle brackets will automatically get turned into links.
 </w:t>
       </w:r>
-      <w:hyperlink w:history="1" r:id="rIdqojwqpkf82-8ge-izvnnw">
+      <w:hyperlink w:history="1" r:id="rIdptkpditk85uiskssxpt3p">
         <w:r>
           <w:rPr>
             <w:rStyle w:val="MdLink"/>
@@ -1258,7 +1258,7 @@
       <w:r>
         <w:t xml:space="preserve"> or </w:t>
       </w:r>
-      <w:hyperlink w:history="1" r:id="rIdeo2ddogmwrfouk9rlyew6">
+      <w:hyperlink w:history="1" r:id="rIdd5ljhjhio1o_k5sf8tlbe">
         <w:r>
           <w:rPr>
             <w:rStyle w:val="MdLink"/>
@@ -1623,7 +1623,7 @@
         <w:pStyle w:val="Heading1"/>
         <w:pStyle w:val="MdHeading1"/>
       </w:pPr>
-      <w:hyperlink w:history="1" r:id="rId4vs9o6nqfnamiiqbyvaev">
+      <w:hyperlink w:history="1" r:id="rIdhramcmlhdhcwjifje2nv-">
         <w:r>
           <w:rPr>
             <w:rStyle w:val="MdLink"/>

</xml_diff>

<commit_message>
test(docs): update markdown test document
- modify markdown test document for compatibility testing
- update binary test file with latest document changes
</commit_message>
<xml_diff>
--- a/tests/markdown.docx
+++ b/tests/markdown.docx
@@ -907,7 +907,7 @@
       <w:r>
         <w:t xml:space="preserve">@mentions, #refs, </w:t>
       </w:r>
-      <w:hyperlink w:history="1" r:id="rIdaytyfd2weflznqfhhixay">
+      <w:hyperlink w:history="1" r:id="rIdczzaggo8a8b7lso9u2yz0">
         <w:r>
           <w:rPr>
             <w:rStyle w:val="MdLink"/>
@@ -1129,7 +1129,7 @@
       <w:pPr>
         <w:pStyle w:val="MdParagraph"/>
       </w:pPr>
-      <w:hyperlink w:history="1" r:id="rIdubhw_tl48lq5skjwotcmg">
+      <w:hyperlink w:history="1" r:id="rIdxqfxmxq_avf4ilmq_z6le">
         <w:r>
           <w:rPr>
             <w:rStyle w:val="MdLink"/>
@@ -1147,7 +1147,7 @@
       <w:pPr>
         <w:pStyle w:val="MdParagraph"/>
       </w:pPr>
-      <w:hyperlink w:history="1" r:id="rIdizspj_3ocbutqycmhscem">
+      <w:hyperlink w:history="1" r:id="rIdlazlnzbgzxmetpoq_t3k0">
         <w:r>
           <w:rPr>
             <w:rStyle w:val="MdLink"/>
@@ -1165,7 +1165,7 @@
       <w:pPr>
         <w:pStyle w:val="MdParagraph"/>
       </w:pPr>
-      <w:hyperlink w:history="1" r:id="rIdcezd6uqqwofzegoetroxz">
+      <w:hyperlink w:history="1" r:id="rIdip_3omhuhpdp2o1gtvpo_">
         <w:r>
           <w:rPr>
             <w:rStyle w:val="MdLink"/>
@@ -1183,7 +1183,7 @@
       <w:pPr>
         <w:pStyle w:val="MdParagraph"/>
       </w:pPr>
-      <w:hyperlink w:history="1" r:id="rIdqjhy-ujw_g477lfkl58f3">
+      <w:hyperlink w:history="1" r:id="rIdrg8sqvbfzksjrsin2reuv">
         <w:r>
           <w:rPr>
             <w:rStyle w:val="MdLink"/>
@@ -1201,7 +1201,7 @@
       <w:pPr>
         <w:pStyle w:val="MdParagraph"/>
       </w:pPr>
-      <w:hyperlink w:history="1" r:id="rIdrai2ufblb4xf_rioab6kw">
+      <w:hyperlink w:history="1" r:id="rIdbpumrfkx8wj2f88yge1ci">
         <w:r>
           <w:rPr>
             <w:rStyle w:val="MdLink"/>
@@ -1222,7 +1222,7 @@
       <w:r>
         <w:t xml:space="preserve">Or leave it empty and use the </w:t>
       </w:r>
-      <w:hyperlink w:history="1" r:id="rIdnd7khtsot46ylu9ik3h7y">
+      <w:hyperlink w:history="1" r:id="rIdx-a-wesudwbjptscr0coq">
         <w:r>
           <w:rPr>
             <w:rStyle w:val="MdLink"/>
@@ -1247,7 +1247,7 @@
         <w:t xml:space="preserve">URLs and URLs in angle brackets will automatically get turned into links.
 </w:t>
       </w:r>
-      <w:hyperlink w:history="1" r:id="rIdptkpditk85uiskssxpt3p">
+      <w:hyperlink w:history="1" r:id="rIdrm5wyevv9wqaf30yeg7jc">
         <w:r>
           <w:rPr>
             <w:rStyle w:val="MdLink"/>
@@ -1258,7 +1258,7 @@
       <w:r>
         <w:t xml:space="preserve"> or </w:t>
       </w:r>
-      <w:hyperlink w:history="1" r:id="rIdd5ljhjhio1o_k5sf8tlbe">
+      <w:hyperlink w:history="1" r:id="rIdwrqegwpsz2pkjcijxtznd">
         <w:r>
           <w:rPr>
             <w:rStyle w:val="MdLink"/>
@@ -1623,7 +1623,7 @@
         <w:pStyle w:val="Heading1"/>
         <w:pStyle w:val="MdHeading1"/>
       </w:pPr>
-      <w:hyperlink w:history="1" r:id="rIdhramcmlhdhcwjifje2nv-">
+      <w:hyperlink w:history="1" r:id="rIdj1k_u0omvf8hmd9fp3yoo">
         <w:r>
           <w:rPr>
             <w:rStyle w:val="MdLink"/>

</xml_diff>